<commit_message>
adjusted files that are written so that the world file tells player what biome its default spawn is in biome class now has a bool that determines if it has the players default spawn or not
Signed-off-by: Matthew Pigram <mmp788@uowmail.edu.au>
</commit_message>
<xml_diff>
--- a/docs/Plan Of Attack.docx
+++ b/docs/Plan Of Attack.docx
@@ -50,6 +50,31 @@
       </w:r>
       <w:r>
         <w:t>Collision Detection</w:t>
+      </w:r>
+    </w:p>
+    <w:p/>
+    <w:p>
+      <w:r>
+        <w:rPr>
+          <w:b/>
+          <w:u w:val="single"/>
+        </w:rPr>
+        <w:t>Iteration 2:</w:t>
+      </w:r>
+    </w:p>
+    <w:p>
+      <w:r>
+        <w:t>1. Enemies spawning</w:t>
+      </w:r>
+    </w:p>
+    <w:p>
+      <w:r>
+        <w:t>2. AI</w:t>
+      </w:r>
+    </w:p>
+    <w:p>
+      <w:r>
+        <w:t>3. Item spawning</w:t>
       </w:r>
     </w:p>
     <w:sectPr>

</xml_diff>

<commit_message>
got spawn percentages to work (i think) for block generation, still need to adjust clutering however also added to the Plan of Attack document what will be done in the next iteration
Signed-off-by: Matthew Pigram <mmp788@uowmail.edu.au>
</commit_message>
<xml_diff>
--- a/docs/Plan Of Attack.docx
+++ b/docs/Plan Of Attack.docx
@@ -75,6 +75,37 @@
     <w:p>
       <w:r>
         <w:t>3. Item spawning</w:t>
+      </w:r>
+    </w:p>
+    <w:p/>
+    <w:p>
+      <w:pPr>
+        <w:rPr>
+          <w:b/>
+          <w:u w:val="single"/>
+        </w:rPr>
+      </w:pPr>
+      <w:r>
+        <w:rPr>
+          <w:b/>
+          <w:u w:val="single"/>
+        </w:rPr>
+        <w:t>Iteration 3:</w:t>
+      </w:r>
+    </w:p>
+    <w:p>
+      <w:r>
+        <w:t>1. Populating the world</w:t>
+      </w:r>
+    </w:p>
+    <w:p>
+      <w:r>
+        <w:t>2. World interactions (mining etc)</w:t>
+      </w:r>
+    </w:p>
+    <w:p>
+      <w:r>
+        <w:t>3. Basic crafting</w:t>
       </w:r>
     </w:p>
     <w:sectPr>

</xml_diff>

<commit_message>
adjusted the player class to operate off text files, adjusted some of the images to make more reaistic textures. Altered primary documentation. Added item class
Signed-off-by: Matthew Pigram <mmp788@uowmail.edu.au>
</commit_message>
<xml_diff>
--- a/docs/Plan Of Attack.docx
+++ b/docs/Plan Of Attack.docx
@@ -17,66 +17,233 @@
         <w:t>Iteration 1:</w:t>
       </w:r>
     </w:p>
-    <w:p>
-      <w:r>
-        <w:t>1. Terrain Generation operational</w:t>
-      </w:r>
-      <w:r>
-        <w:t xml:space="preserve"> and writing/reading terrain data</w:t>
-      </w:r>
-    </w:p>
-    <w:p>
-      <w:r>
-        <w:t xml:space="preserve">2. </w:t>
-      </w:r>
-      <w:r>
-        <w:t>Player Movement, some basic physics implemented</w:t>
-      </w:r>
-    </w:p>
-    <w:p>
-      <w:r>
-        <w:t xml:space="preserve">3. </w:t>
-      </w:r>
-      <w:r>
-        <w:t xml:space="preserve">Camera </w:t>
-      </w:r>
-      <w:r>
-        <w:t>setup</w:t>
-      </w:r>
-    </w:p>
-    <w:p>
-      <w:r>
-        <w:t xml:space="preserve">4. </w:t>
-      </w:r>
-      <w:r>
-        <w:t>Collision Detection</w:t>
-      </w:r>
-    </w:p>
+    <w:tbl>
+      <w:tblPr>
+        <w:tblStyle w:val="TableGrid"/>
+        <w:tblW w:w="0" w:type="auto"/>
+        <w:tblLook w:val="04A0"/>
+      </w:tblPr>
+      <w:tblGrid>
+        <w:gridCol w:w="8897"/>
+        <w:gridCol w:w="345"/>
+      </w:tblGrid>
+      <w:tr>
+        <w:tc>
+          <w:tcPr>
+            <w:tcW w:w="8897" w:type="dxa"/>
+          </w:tcPr>
+          <w:p>
+            <w:r>
+              <w:t>Terrain Generation operational and writing/reading terrain data</w:t>
+            </w:r>
+          </w:p>
+        </w:tc>
+        <w:tc>
+          <w:tcPr>
+            <w:tcW w:w="345" w:type="dxa"/>
+            <w:shd w:val="clear" w:color="auto" w:fill="92D050"/>
+          </w:tcPr>
+          <w:p>
+            <w:r>
+              <w:t>X</w:t>
+            </w:r>
+          </w:p>
+        </w:tc>
+      </w:tr>
+      <w:tr>
+        <w:tc>
+          <w:tcPr>
+            <w:tcW w:w="8897" w:type="dxa"/>
+          </w:tcPr>
+          <w:p>
+            <w:r>
+              <w:t>Player Movement, some basic physics implemented</w:t>
+            </w:r>
+          </w:p>
+        </w:tc>
+        <w:tc>
+          <w:tcPr>
+            <w:tcW w:w="345" w:type="dxa"/>
+            <w:shd w:val="clear" w:color="auto" w:fill="92D050"/>
+          </w:tcPr>
+          <w:p>
+            <w:r>
+              <w:t>X</w:t>
+            </w:r>
+          </w:p>
+        </w:tc>
+      </w:tr>
+      <w:tr>
+        <w:tc>
+          <w:tcPr>
+            <w:tcW w:w="8897" w:type="dxa"/>
+          </w:tcPr>
+          <w:p>
+            <w:r>
+              <w:t>Camera setup</w:t>
+            </w:r>
+          </w:p>
+        </w:tc>
+        <w:tc>
+          <w:tcPr>
+            <w:tcW w:w="345" w:type="dxa"/>
+            <w:shd w:val="clear" w:color="auto" w:fill="FFC000"/>
+          </w:tcPr>
+          <w:p>
+            <w:r>
+              <w:t>X</w:t>
+            </w:r>
+          </w:p>
+        </w:tc>
+      </w:tr>
+      <w:tr>
+        <w:tc>
+          <w:tcPr>
+            <w:tcW w:w="8897" w:type="dxa"/>
+          </w:tcPr>
+          <w:p>
+            <w:r>
+              <w:t>Collision Detection</w:t>
+            </w:r>
+          </w:p>
+        </w:tc>
+        <w:tc>
+          <w:tcPr>
+            <w:tcW w:w="345" w:type="dxa"/>
+            <w:shd w:val="clear" w:color="auto" w:fill="FF0000"/>
+          </w:tcPr>
+          <w:p/>
+        </w:tc>
+      </w:tr>
+    </w:tbl>
     <w:p/>
     <w:p>
+      <w:pPr>
+        <w:rPr>
+          <w:b/>
+          <w:u w:val="single"/>
+        </w:rPr>
+      </w:pPr>
       <w:r>
         <w:rPr>
           <w:b/>
           <w:u w:val="single"/>
         </w:rPr>
-        <w:t>Iteration 2:</w:t>
+        <w:t>Iteration 2</w:t>
       </w:r>
     </w:p>
-    <w:p>
-      <w:r>
-        <w:t>1. Enemies spawning</w:t>
-      </w:r>
-    </w:p>
-    <w:p>
-      <w:r>
-        <w:t>2. AI</w:t>
-      </w:r>
-    </w:p>
-    <w:p>
-      <w:r>
-        <w:t>3. Item spawning</w:t>
-      </w:r>
-    </w:p>
+    <w:tbl>
+      <w:tblPr>
+        <w:tblStyle w:val="TableGrid"/>
+        <w:tblW w:w="0" w:type="auto"/>
+        <w:tblLook w:val="04A0"/>
+      </w:tblPr>
+      <w:tblGrid>
+        <w:gridCol w:w="8897"/>
+        <w:gridCol w:w="345"/>
+      </w:tblGrid>
+      <w:tr>
+        <w:tc>
+          <w:tcPr>
+            <w:tcW w:w="8897" w:type="dxa"/>
+          </w:tcPr>
+          <w:p>
+            <w:r>
+              <w:t>Streaming in biomes as they are needed on screen</w:t>
+            </w:r>
+          </w:p>
+        </w:tc>
+        <w:tc>
+          <w:tcPr>
+            <w:tcW w:w="345" w:type="dxa"/>
+            <w:shd w:val="clear" w:color="auto" w:fill="FF0000"/>
+          </w:tcPr>
+          <w:p/>
+        </w:tc>
+      </w:tr>
+      <w:tr>
+        <w:tc>
+          <w:tcPr>
+            <w:tcW w:w="8897" w:type="dxa"/>
+          </w:tcPr>
+          <w:p>
+            <w:r>
+              <w:t>Tree Generation</w:t>
+            </w:r>
+          </w:p>
+        </w:tc>
+        <w:tc>
+          <w:tcPr>
+            <w:tcW w:w="345" w:type="dxa"/>
+            <w:shd w:val="clear" w:color="auto" w:fill="FF0000"/>
+          </w:tcPr>
+          <w:p/>
+        </w:tc>
+      </w:tr>
+      <w:tr>
+        <w:tc>
+          <w:tcPr>
+            <w:tcW w:w="8897" w:type="dxa"/>
+          </w:tcPr>
+          <w:p>
+            <w:r>
+              <w:t>Random Enemies spawning</w:t>
+            </w:r>
+          </w:p>
+        </w:tc>
+        <w:tc>
+          <w:tcPr>
+            <w:tcW w:w="345" w:type="dxa"/>
+            <w:shd w:val="clear" w:color="auto" w:fill="FF0000"/>
+          </w:tcPr>
+          <w:p/>
+        </w:tc>
+      </w:tr>
+      <w:tr>
+        <w:tc>
+          <w:tcPr>
+            <w:tcW w:w="8897" w:type="dxa"/>
+          </w:tcPr>
+          <w:p>
+            <w:r>
+              <w:t xml:space="preserve">Basic </w:t>
+            </w:r>
+            <w:r>
+              <w:t>AI</w:t>
+            </w:r>
+          </w:p>
+        </w:tc>
+        <w:tc>
+          <w:tcPr>
+            <w:tcW w:w="345" w:type="dxa"/>
+            <w:shd w:val="clear" w:color="auto" w:fill="FF0000"/>
+          </w:tcPr>
+          <w:p/>
+        </w:tc>
+      </w:tr>
+      <w:tr>
+        <w:tc>
+          <w:tcPr>
+            <w:tcW w:w="8897" w:type="dxa"/>
+          </w:tcPr>
+          <w:p>
+            <w:r>
+              <w:t xml:space="preserve">Randomized </w:t>
+            </w:r>
+            <w:r>
+              <w:t>Item spawning</w:t>
+            </w:r>
+          </w:p>
+        </w:tc>
+        <w:tc>
+          <w:tcPr>
+            <w:tcW w:w="345" w:type="dxa"/>
+            <w:shd w:val="clear" w:color="auto" w:fill="FF0000"/>
+          </w:tcPr>
+          <w:p/>
+        </w:tc>
+      </w:tr>
+    </w:tbl>
     <w:p/>
     <w:p>
       <w:pPr>
@@ -93,21 +260,94 @@
         <w:t>Iteration 3:</w:t>
       </w:r>
     </w:p>
-    <w:p>
-      <w:r>
-        <w:t>1. Populating the world</w:t>
-      </w:r>
-    </w:p>
-    <w:p>
-      <w:r>
-        <w:t>2. World interactions (mining etc)</w:t>
-      </w:r>
-    </w:p>
-    <w:p>
-      <w:r>
-        <w:t>3. Basic crafting</w:t>
-      </w:r>
-    </w:p>
+    <w:tbl>
+      <w:tblPr>
+        <w:tblStyle w:val="TableGrid"/>
+        <w:tblW w:w="0" w:type="auto"/>
+        <w:tblLook w:val="04A0"/>
+      </w:tblPr>
+      <w:tblGrid>
+        <w:gridCol w:w="8897"/>
+        <w:gridCol w:w="345"/>
+      </w:tblGrid>
+      <w:tr>
+        <w:tc>
+          <w:tcPr>
+            <w:tcW w:w="8897" w:type="dxa"/>
+          </w:tcPr>
+          <w:p>
+            <w:r>
+              <w:t>Populating the world</w:t>
+            </w:r>
+          </w:p>
+        </w:tc>
+        <w:tc>
+          <w:tcPr>
+            <w:tcW w:w="345" w:type="dxa"/>
+            <w:shd w:val="clear" w:color="auto" w:fill="FF0000"/>
+          </w:tcPr>
+          <w:p/>
+        </w:tc>
+      </w:tr>
+      <w:tr>
+        <w:tc>
+          <w:tcPr>
+            <w:tcW w:w="8897" w:type="dxa"/>
+          </w:tcPr>
+          <w:p>
+            <w:r>
+              <w:t>World interactions (mining etc)</w:t>
+            </w:r>
+          </w:p>
+        </w:tc>
+        <w:tc>
+          <w:tcPr>
+            <w:tcW w:w="345" w:type="dxa"/>
+            <w:shd w:val="clear" w:color="auto" w:fill="FF0000"/>
+          </w:tcPr>
+          <w:p/>
+        </w:tc>
+      </w:tr>
+      <w:tr>
+        <w:tc>
+          <w:tcPr>
+            <w:tcW w:w="8897" w:type="dxa"/>
+          </w:tcPr>
+          <w:p>
+            <w:r>
+              <w:t>Basic crafting</w:t>
+            </w:r>
+          </w:p>
+        </w:tc>
+        <w:tc>
+          <w:tcPr>
+            <w:tcW w:w="345" w:type="dxa"/>
+            <w:shd w:val="clear" w:color="auto" w:fill="FF0000"/>
+          </w:tcPr>
+          <w:p/>
+        </w:tc>
+      </w:tr>
+      <w:tr>
+        <w:tc>
+          <w:tcPr>
+            <w:tcW w:w="8897" w:type="dxa"/>
+          </w:tcPr>
+          <w:p>
+            <w:r>
+              <w:t>Advanced Physics (such as liquid physics)</w:t>
+            </w:r>
+          </w:p>
+        </w:tc>
+        <w:tc>
+          <w:tcPr>
+            <w:tcW w:w="345" w:type="dxa"/>
+            <w:shd w:val="clear" w:color="auto" w:fill="FF0000"/>
+          </w:tcPr>
+          <w:p/>
+        </w:tc>
+      </w:tr>
+    </w:tbl>
+    <w:p/>
     <w:sectPr>
       <w:headerReference w:type="default" r:id="rId6"/>
       <w:pgSz w:w="11906" w:h="16838"/>
@@ -477,6 +717,32 @@
     <w:semiHidden/>
     <w:rsid w:val="00E63022"/>
   </w:style>
+  <w:style w:type="table" w:styleId="TableGrid">
+    <w:name w:val="Table Grid"/>
+    <w:basedOn w:val="TableNormal"/>
+    <w:uiPriority w:val="59"/>
+    <w:rsid w:val="006771BA"/>
+    <w:pPr>
+      <w:spacing w:after="0" w:line="240" w:lineRule="auto"/>
+    </w:pPr>
+    <w:tblPr>
+      <w:tblInd w:w="0" w:type="dxa"/>
+      <w:tblBorders>
+        <w:top w:val="single" w:sz="4" w:space="0" w:color="auto"/>
+        <w:left w:val="single" w:sz="4" w:space="0" w:color="auto"/>
+        <w:bottom w:val="single" w:sz="4" w:space="0" w:color="auto"/>
+        <w:right w:val="single" w:sz="4" w:space="0" w:color="auto"/>
+        <w:insideH w:val="single" w:sz="4" w:space="0" w:color="auto"/>
+        <w:insideV w:val="single" w:sz="4" w:space="0" w:color="auto"/>
+      </w:tblBorders>
+      <w:tblCellMar>
+        <w:top w:w="0" w:type="dxa"/>
+        <w:left w:w="108" w:type="dxa"/>
+        <w:bottom w:w="0" w:type="dxa"/>
+        <w:right w:w="108" w:type="dxa"/>
+      </w:tblCellMar>
+    </w:tblPr>
+  </w:style>
 </w:styles>
 </file>
 

</xml_diff>

<commit_message>
added more content, adjusted the UI to instead be a member of the player class
Signed-off-by: Matthew Pigram <mmp788@uowmail.edu.au>
</commit_message>
<xml_diff>
--- a/docs/Plan Of Attack.docx
+++ b/docs/Plan Of Attack.docx
@@ -156,9 +156,13 @@
         <w:tc>
           <w:tcPr>
             <w:tcW w:w="345" w:type="dxa"/>
-            <w:shd w:val="clear" w:color="auto" w:fill="FF0000"/>
-          </w:tcPr>
-          <w:p/>
+            <w:shd w:val="clear" w:color="auto" w:fill="92D050"/>
+          </w:tcPr>
+          <w:p>
+            <w:r>
+              <w:t>X</w:t>
+            </w:r>
+          </w:p>
         </w:tc>
       </w:tr>
       <w:tr>

</xml_diff>